<commit_message>
edited the variable coding
</commit_message>
<xml_diff>
--- a/data_files/Results/Diabetes_this_wave_DIAB_v4.docx
+++ b/data_files/Results/Diabetes_this_wave_DIAB_v4.docx
@@ -13,15 +13,15 @@
         <w:tblLook w:val="04A0" w:firstRow="1" w:lastRow="0" w:firstColumn="1" w:lastColumn="0" w:noHBand="0" w:noVBand="1"/>
       </w:tblPr>
       <w:tblGrid>
-        <w:gridCol w:w="708"/>
-        <w:gridCol w:w="985"/>
-        <w:gridCol w:w="1057"/>
+        <w:gridCol w:w="707"/>
+        <w:gridCol w:w="992"/>
+        <w:gridCol w:w="1055"/>
+        <w:gridCol w:w="1312"/>
+        <w:gridCol w:w="874"/>
+        <w:gridCol w:w="1313"/>
         <w:gridCol w:w="1313"/>
         <w:gridCol w:w="874"/>
-        <w:gridCol w:w="1314"/>
-        <w:gridCol w:w="1314"/>
-        <w:gridCol w:w="874"/>
-        <w:gridCol w:w="1314"/>
+        <w:gridCol w:w="1313"/>
       </w:tblGrid>
       <w:tr>
         <w:trPr>
@@ -474,6 +474,7 @@
                 <w:lang w:eastAsia="en-GB"/>
               </w:rPr>
             </w:pPr>
+            <w:commentRangeStart w:id="1"/>
             <w:r>
               <w:rPr>
                 <w:rFonts w:ascii="Helvetica Neue" w:eastAsia="Times New Roman" w:hAnsi="Helvetica Neue" w:cs="Times New Roman"/>
@@ -483,6 +484,15 @@
                 <w:lang w:eastAsia="en-GB"/>
               </w:rPr>
               <w:t>28957</w:t>
+            </w:r>
+            <w:commentRangeEnd w:id="1"/>
+            <w:r>
+              <w:rPr>
+                <w:rStyle w:val="CommentReference"/>
+                <w:rFonts w:ascii="Times New Roman" w:eastAsia="Times New Roman" w:hAnsi="Times New Roman" w:cs="Times New Roman"/>
+                <w:lang w:eastAsia="en-GB"/>
+              </w:rPr>
+              <w:commentReference w:id="1"/>
             </w:r>
           </w:p>
           <w:p>
@@ -3159,7 +3169,7 @@
           <w:szCs w:val="20"/>
         </w:rPr>
       </w:pPr>
-      <w:commentRangeStart w:id="1"/>
+      <w:commentRangeStart w:id="2"/>
       <w:r>
         <w:rPr>
           <w:rFonts w:ascii="Helvetica Neue" w:hAnsi="Helvetica Neue"/>
@@ -3238,12 +3248,12 @@
         </w:rPr>
         <w:t xml:space="preserve">. </w:t>
       </w:r>
-      <w:commentRangeEnd w:id="1"/>
+      <w:commentRangeEnd w:id="2"/>
       <w:r>
         <w:rPr>
           <w:rStyle w:val="CommentReference"/>
         </w:rPr>
-        <w:commentReference w:id="1"/>
+        <w:commentReference w:id="2"/>
       </w:r>
       <w:r>
         <w:rPr>
@@ -6796,7 +6806,7 @@
                 <w:lang w:eastAsia="en-GB"/>
               </w:rPr>
             </w:pPr>
-            <w:commentRangeStart w:id="2"/>
+            <w:commentRangeStart w:id="3"/>
             <w:r>
               <w:rPr>
                 <w:rFonts w:ascii="Helvetica Neue" w:eastAsia="Times New Roman" w:hAnsi="Helvetica Neue" w:cs="Times New Roman"/>
@@ -6836,14 +6846,14 @@
               </w:rPr>
               <w:t xml:space="preserve"> </w:t>
             </w:r>
-            <w:commentRangeEnd w:id="2"/>
+            <w:commentRangeEnd w:id="3"/>
             <w:r>
               <w:rPr>
                 <w:rStyle w:val="CommentReference"/>
                 <w:rFonts w:ascii="Times New Roman" w:eastAsia="Times New Roman" w:hAnsi="Times New Roman" w:cs="Times New Roman"/>
                 <w:lang w:eastAsia="en-GB"/>
               </w:rPr>
-              <w:commentReference w:id="2"/>
+              <w:commentReference w:id="3"/>
             </w:r>
           </w:p>
         </w:tc>
@@ -7794,7 +7804,34 @@
       </w:r>
     </w:p>
   </w:comment>
-  <w:comment w:id="1" w:author="Aliya Amirova" w:date="2022-04-06T22:53:00Z" w:initials="MOU">
+  <w:comment w:id="1" w:author="Aliya Amirova" w:date="2022-04-13T01:36:00Z" w:initials="MOU">
+    <w:p>
+      <w:pPr>
+        <w:pStyle w:val="CommentText"/>
+      </w:pPr>
+      <w:r>
+        <w:rPr>
+          <w:rStyle w:val="CommentReference"/>
+        </w:rPr>
+        <w:annotationRef/>
+      </w:r>
+      <w:r>
+        <w:t xml:space="preserve">When dropping diabetes </w:t>
+      </w:r>
+      <w:r>
+        <w:t xml:space="preserve">at baseline then all N = </w:t>
+      </w:r>
+      <w:r>
+        <w:t>14406</w:t>
+      </w:r>
+    </w:p>
+    <w:p>
+      <w:pPr>
+        <w:pStyle w:val="CommentText"/>
+      </w:pPr>
+    </w:p>
+  </w:comment>
+  <w:comment w:id="2" w:author="Aliya Amirova" w:date="2022-04-06T22:53:00Z" w:initials="MOU">
     <w:p>
       <w:pPr>
         <w:pStyle w:val="CommentText"/>
@@ -7810,7 +7847,7 @@
       </w:r>
     </w:p>
   </w:comment>
-  <w:comment w:id="2" w:author="Aliya Amirova" w:date="2022-04-12T22:54:00Z" w:initials="MOU">
+  <w:comment w:id="3" w:author="Aliya Amirova" w:date="2022-04-12T22:54:00Z" w:initials="MOU">
     <w:p>
       <w:pPr>
         <w:pStyle w:val="CommentText"/>
@@ -7839,6 +7876,7 @@
 <file path=word/commentsExtended.xml><?xml version="1.0" encoding="utf-8"?>
 <w15:commentsEx xmlns:wpc="http://schemas.microsoft.com/office/word/2010/wordprocessingCanvas" xmlns:cx="http://schemas.microsoft.com/office/drawing/2014/chartex" xmlns:cx1="http://schemas.microsoft.com/office/drawing/2015/9/8/chartex" xmlns:cx2="http://schemas.microsoft.com/office/drawing/2015/10/21/chartex" xmlns:cx3="http://schemas.microsoft.com/office/drawing/2016/5/9/chartex" xmlns:cx4="http://schemas.microsoft.com/office/drawing/2016/5/10/chartex" xmlns:cx5="http://schemas.microsoft.com/office/drawing/2016/5/11/chartex" xmlns:cx6="http://schemas.microsoft.com/office/drawing/2016/5/12/chartex" xmlns:cx7="http://schemas.microsoft.com/office/drawing/2016/5/13/chartex" xmlns:cx8="http://schemas.microsoft.com/office/drawing/2016/5/14/chartex" xmlns:mc="http://schemas.openxmlformats.org/markup-compatibility/2006" xmlns:aink="http://schemas.microsoft.com/office/drawing/2016/ink" xmlns:am3d="http://schemas.microsoft.com/office/drawing/2017/model3d" xmlns:o="urn:schemas-microsoft-com:office:office" xmlns:r="http://schemas.openxmlformats.org/officeDocument/2006/relationships" xmlns:m="http://schemas.openxmlformats.org/officeDocument/2006/math" xmlns:v="urn:schemas-microsoft-com:vml" xmlns:wp14="http://schemas.microsoft.com/office/word/2010/wordprocessingDrawing" xmlns:wp="http://schemas.openxmlformats.org/drawingml/2006/wordprocessingDrawing" xmlns:w10="urn:schemas-microsoft-com:office:word" xmlns:w="http://schemas.openxmlformats.org/wordprocessingml/2006/main" xmlns:w14="http://schemas.microsoft.com/office/word/2010/wordml" xmlns:w15="http://schemas.microsoft.com/office/word/2012/wordml" xmlns:w16cex="http://schemas.microsoft.com/office/word/2018/wordml/cex" xmlns:w16cid="http://schemas.microsoft.com/office/word/2016/wordml/cid" xmlns:w16="http://schemas.microsoft.com/office/word/2018/wordml" xmlns:w16sdtdh="http://schemas.microsoft.com/office/word/2020/wordml/sdtdatahash" xmlns:w16se="http://schemas.microsoft.com/office/word/2015/wordml/symex" xmlns:wpg="http://schemas.microsoft.com/office/word/2010/wordprocessingGroup" xmlns:wpi="http://schemas.microsoft.com/office/word/2010/wordprocessingInk" xmlns:wne="http://schemas.microsoft.com/office/word/2006/wordml" xmlns:wps="http://schemas.microsoft.com/office/word/2010/wordprocessingShape" mc:Ignorable="w14 w15 w16se w16cid w16 w16cex w16sdtdh wp14">
   <w15:commentEx w15:paraId="3296AF46" w15:done="0"/>
+  <w15:commentEx w15:paraId="1E9A0AC1" w15:done="0"/>
   <w15:commentEx w15:paraId="31A2DAD1" w15:done="0"/>
   <w15:commentEx w15:paraId="484AE134" w15:done="0"/>
 </w15:commentsEx>
@@ -7847,6 +7885,7 @@
 <file path=word/commentsExtensible.xml><?xml version="1.0" encoding="utf-8"?>
 <w16cex:commentsExtensible xmlns:wpc="http://schemas.microsoft.com/office/word/2010/wordprocessingCanvas" xmlns:cx="http://schemas.microsoft.com/office/drawing/2014/chartex" xmlns:cx1="http://schemas.microsoft.com/office/drawing/2015/9/8/chartex" xmlns:cx2="http://schemas.microsoft.com/office/drawing/2015/10/21/chartex" xmlns:cx3="http://schemas.microsoft.com/office/drawing/2016/5/9/chartex" xmlns:cx4="http://schemas.microsoft.com/office/drawing/2016/5/10/chartex" xmlns:cx5="http://schemas.microsoft.com/office/drawing/2016/5/11/chartex" xmlns:cx6="http://schemas.microsoft.com/office/drawing/2016/5/12/chartex" xmlns:cx7="http://schemas.microsoft.com/office/drawing/2016/5/13/chartex" xmlns:cx8="http://schemas.microsoft.com/office/drawing/2016/5/14/chartex" xmlns:mc="http://schemas.openxmlformats.org/markup-compatibility/2006" xmlns:aink="http://schemas.microsoft.com/office/drawing/2016/ink" xmlns:am3d="http://schemas.microsoft.com/office/drawing/2017/model3d" xmlns:o="urn:schemas-microsoft-com:office:office" xmlns:r="http://schemas.openxmlformats.org/officeDocument/2006/relationships" xmlns:m="http://schemas.openxmlformats.org/officeDocument/2006/math" xmlns:v="urn:schemas-microsoft-com:vml" xmlns:wp14="http://schemas.microsoft.com/office/word/2010/wordprocessingDrawing" xmlns:wp="http://schemas.openxmlformats.org/drawingml/2006/wordprocessingDrawing" xmlns:w10="urn:schemas-microsoft-com:office:word" xmlns:w="http://schemas.openxmlformats.org/wordprocessingml/2006/main" xmlns:w14="http://schemas.microsoft.com/office/word/2010/wordml" xmlns:w15="http://schemas.microsoft.com/office/word/2012/wordml" xmlns:w16cex="http://schemas.microsoft.com/office/word/2018/wordml/cex" xmlns:w16cid="http://schemas.microsoft.com/office/word/2016/wordml/cid" xmlns:w16="http://schemas.microsoft.com/office/word/2018/wordml" xmlns:w16sdtdh="http://schemas.microsoft.com/office/word/2020/wordml/sdtdatahash" xmlns:w16se="http://schemas.microsoft.com/office/word/2015/wordml/symex" xmlns:wpg="http://schemas.microsoft.com/office/word/2010/wordprocessingGroup" xmlns:wpi="http://schemas.microsoft.com/office/word/2010/wordprocessingInk" xmlns:wne="http://schemas.microsoft.com/office/word/2006/wordml" xmlns:wps="http://schemas.microsoft.com/office/word/2010/wordprocessingShape" mc:Ignorable="w14 w15 w16se w16cid w16 w16cex w16sdtdh wp14">
   <w16cex:commentExtensible w16cex:durableId="25FEECCA" w16cex:dateUtc="2022-04-07T21:39:00Z"/>
+  <w16cex:commentExtensible w16cex:durableId="2600A781" w16cex:dateUtc="2022-04-13T00:36:00Z"/>
   <w16cex:commentExtensible w16cex:durableId="25F89883" w16cex:dateUtc="2022-04-06T21:53:00Z"/>
   <w16cex:commentExtensible w16cex:durableId="2600819F" w16cex:dateUtc="2022-04-12T21:54:00Z"/>
 </w16cex:commentsExtensible>
@@ -7855,6 +7894,7 @@
 <file path=word/commentsIds.xml><?xml version="1.0" encoding="utf-8"?>
 <w16cid:commentsIds xmlns:wpc="http://schemas.microsoft.com/office/word/2010/wordprocessingCanvas" xmlns:cx="http://schemas.microsoft.com/office/drawing/2014/chartex" xmlns:cx1="http://schemas.microsoft.com/office/drawing/2015/9/8/chartex" xmlns:cx2="http://schemas.microsoft.com/office/drawing/2015/10/21/chartex" xmlns:cx3="http://schemas.microsoft.com/office/drawing/2016/5/9/chartex" xmlns:cx4="http://schemas.microsoft.com/office/drawing/2016/5/10/chartex" xmlns:cx5="http://schemas.microsoft.com/office/drawing/2016/5/11/chartex" xmlns:cx6="http://schemas.microsoft.com/office/drawing/2016/5/12/chartex" xmlns:cx7="http://schemas.microsoft.com/office/drawing/2016/5/13/chartex" xmlns:cx8="http://schemas.microsoft.com/office/drawing/2016/5/14/chartex" xmlns:mc="http://schemas.openxmlformats.org/markup-compatibility/2006" xmlns:aink="http://schemas.microsoft.com/office/drawing/2016/ink" xmlns:am3d="http://schemas.microsoft.com/office/drawing/2017/model3d" xmlns:o="urn:schemas-microsoft-com:office:office" xmlns:r="http://schemas.openxmlformats.org/officeDocument/2006/relationships" xmlns:m="http://schemas.openxmlformats.org/officeDocument/2006/math" xmlns:v="urn:schemas-microsoft-com:vml" xmlns:wp14="http://schemas.microsoft.com/office/word/2010/wordprocessingDrawing" xmlns:wp="http://schemas.openxmlformats.org/drawingml/2006/wordprocessingDrawing" xmlns:w10="urn:schemas-microsoft-com:office:word" xmlns:w="http://schemas.openxmlformats.org/wordprocessingml/2006/main" xmlns:w14="http://schemas.microsoft.com/office/word/2010/wordml" xmlns:w15="http://schemas.microsoft.com/office/word/2012/wordml" xmlns:w16cex="http://schemas.microsoft.com/office/word/2018/wordml/cex" xmlns:w16cid="http://schemas.microsoft.com/office/word/2016/wordml/cid" xmlns:w16="http://schemas.microsoft.com/office/word/2018/wordml" xmlns:w16sdtdh="http://schemas.microsoft.com/office/word/2020/wordml/sdtdatahash" xmlns:w16se="http://schemas.microsoft.com/office/word/2015/wordml/symex" xmlns:wpg="http://schemas.microsoft.com/office/word/2010/wordprocessingGroup" xmlns:wpi="http://schemas.microsoft.com/office/word/2010/wordprocessingInk" xmlns:wne="http://schemas.microsoft.com/office/word/2006/wordml" xmlns:wps="http://schemas.microsoft.com/office/word/2010/wordprocessingShape" mc:Ignorable="w14 w15 w16se w16cid w16 w16cex w16sdtdh wp14">
   <w16cid:commentId w16cid:paraId="3296AF46" w16cid:durableId="25FEECCA"/>
+  <w16cid:commentId w16cid:paraId="1E9A0AC1" w16cid:durableId="2600A781"/>
   <w16cid:commentId w16cid:paraId="31A2DAD1" w16cid:durableId="25F89883"/>
   <w16cid:commentId w16cid:paraId="484AE134" w16cid:durableId="2600819F"/>
 </w16cid:commentsIds>

</xml_diff>

<commit_message>
dropping those who were only in one wave
      participant_wave_df = subset(participant_wave_df, participant_wave_df$timepoints_indiv !=1)
</commit_message>
<xml_diff>
--- a/data_files/Results/Diabetes_this_wave_DIAB_v4.docx
+++ b/data_files/Results/Diabetes_this_wave_DIAB_v4.docx
@@ -13,15 +13,15 @@
         <w:tblLook w:val="04A0" w:firstRow="1" w:lastRow="0" w:firstColumn="1" w:lastColumn="0" w:noHBand="0" w:noVBand="1"/>
       </w:tblPr>
       <w:tblGrid>
-        <w:gridCol w:w="707"/>
-        <w:gridCol w:w="992"/>
-        <w:gridCol w:w="1055"/>
-        <w:gridCol w:w="1312"/>
-        <w:gridCol w:w="874"/>
-        <w:gridCol w:w="1313"/>
-        <w:gridCol w:w="1313"/>
-        <w:gridCol w:w="874"/>
-        <w:gridCol w:w="1313"/>
+        <w:gridCol w:w="708"/>
+        <w:gridCol w:w="1056"/>
+        <w:gridCol w:w="1050"/>
+        <w:gridCol w:w="1298"/>
+        <w:gridCol w:w="872"/>
+        <w:gridCol w:w="1299"/>
+        <w:gridCol w:w="1299"/>
+        <w:gridCol w:w="872"/>
+        <w:gridCol w:w="1299"/>
       </w:tblGrid>
       <w:tr>
         <w:trPr>
@@ -435,6 +435,7 @@
               </w:rPr>
             </w:pPr>
             <w:commentRangeStart w:id="0"/>
+            <w:commentRangeStart w:id="1"/>
             <w:r>
               <w:rPr>
                 <w:rFonts w:ascii="Helvetica Neue" w:hAnsi="Helvetica Neue"/>
@@ -474,7 +475,6 @@
                 <w:lang w:eastAsia="en-GB"/>
               </w:rPr>
             </w:pPr>
-            <w:commentRangeStart w:id="1"/>
             <w:r>
               <w:rPr>
                 <w:rFonts w:ascii="Helvetica Neue" w:eastAsia="Times New Roman" w:hAnsi="Helvetica Neue" w:cs="Times New Roman"/>
@@ -485,6 +485,80 @@
               </w:rPr>
               <w:t>28957</w:t>
             </w:r>
+          </w:p>
+          <w:p>
+            <w:pPr>
+              <w:jc w:val="center"/>
+              <w:rPr>
+                <w:rFonts w:ascii="Helvetica Neue" w:eastAsia="Times New Roman" w:hAnsi="Helvetica Neue" w:cs="Times New Roman"/>
+                <w:color w:val="000000"/>
+                <w:sz w:val="15"/>
+                <w:szCs w:val="15"/>
+                <w:lang w:eastAsia="en-GB"/>
+              </w:rPr>
+            </w:pPr>
+            <w:r>
+              <w:rPr>
+                <w:rFonts w:ascii="Helvetica Neue" w:eastAsia="Times New Roman" w:hAnsi="Helvetica Neue" w:cs="Times New Roman"/>
+                <w:color w:val="000000"/>
+                <w:sz w:val="15"/>
+                <w:szCs w:val="15"/>
+                <w:lang w:eastAsia="en-GB"/>
+              </w:rPr>
+              <w:t>(</w:t>
+            </w:r>
+            <w:r>
+              <w:rPr>
+                <w:rFonts w:ascii="Helvetica Neue" w:eastAsia="Times New Roman" w:hAnsi="Helvetica Neue" w:cs="Times New Roman"/>
+                <w:color w:val="000000"/>
+                <w:sz w:val="15"/>
+                <w:szCs w:val="15"/>
+                <w:lang w:eastAsia="en-GB"/>
+              </w:rPr>
+              <w:t>8812</w:t>
+            </w:r>
+            <w:r>
+              <w:rPr>
+                <w:rFonts w:ascii="Helvetica Neue" w:eastAsia="Times New Roman" w:hAnsi="Helvetica Neue" w:cs="Times New Roman"/>
+                <w:color w:val="000000"/>
+                <w:sz w:val="15"/>
+                <w:szCs w:val="15"/>
+                <w:lang w:eastAsia="en-GB"/>
+              </w:rPr>
+              <w:t>,</w:t>
+            </w:r>
+          </w:p>
+          <w:p>
+            <w:pPr>
+              <w:jc w:val="center"/>
+              <w:rPr>
+                <w:rFonts w:ascii="Helvetica Neue" w:eastAsia="Times New Roman" w:hAnsi="Helvetica Neue" w:cs="Times New Roman"/>
+                <w:color w:val="000000"/>
+                <w:sz w:val="15"/>
+                <w:szCs w:val="15"/>
+                <w:lang w:eastAsia="en-GB"/>
+              </w:rPr>
+            </w:pPr>
+            <w:r>
+              <w:rPr>
+                <w:rFonts w:ascii="Helvetica Neue" w:eastAsia="Times New Roman" w:hAnsi="Helvetica Neue" w:cs="Times New Roman"/>
+                <w:color w:val="000000"/>
+                <w:sz w:val="15"/>
+                <w:szCs w:val="15"/>
+                <w:lang w:eastAsia="en-GB"/>
+              </w:rPr>
+              <w:t>30.4</w:t>
+            </w:r>
+            <w:r>
+              <w:rPr>
+                <w:rFonts w:ascii="Helvetica Neue" w:eastAsia="Times New Roman" w:hAnsi="Helvetica Neue" w:cs="Times New Roman"/>
+                <w:color w:val="000000"/>
+                <w:sz w:val="15"/>
+                <w:szCs w:val="15"/>
+                <w:lang w:eastAsia="en-GB"/>
+              </w:rPr>
+              <w:t>%)</w:t>
+            </w:r>
             <w:commentRangeEnd w:id="1"/>
             <w:r>
               <w:rPr>
@@ -493,80 +567,6 @@
                 <w:lang w:eastAsia="en-GB"/>
               </w:rPr>
               <w:commentReference w:id="1"/>
-            </w:r>
-          </w:p>
-          <w:p>
-            <w:pPr>
-              <w:jc w:val="center"/>
-              <w:rPr>
-                <w:rFonts w:ascii="Helvetica Neue" w:eastAsia="Times New Roman" w:hAnsi="Helvetica Neue" w:cs="Times New Roman"/>
-                <w:color w:val="000000"/>
-                <w:sz w:val="15"/>
-                <w:szCs w:val="15"/>
-                <w:lang w:eastAsia="en-GB"/>
-              </w:rPr>
-            </w:pPr>
-            <w:r>
-              <w:rPr>
-                <w:rFonts w:ascii="Helvetica Neue" w:eastAsia="Times New Roman" w:hAnsi="Helvetica Neue" w:cs="Times New Roman"/>
-                <w:color w:val="000000"/>
-                <w:sz w:val="15"/>
-                <w:szCs w:val="15"/>
-                <w:lang w:eastAsia="en-GB"/>
-              </w:rPr>
-              <w:t>(</w:t>
-            </w:r>
-            <w:r>
-              <w:rPr>
-                <w:rFonts w:ascii="Helvetica Neue" w:eastAsia="Times New Roman" w:hAnsi="Helvetica Neue" w:cs="Times New Roman"/>
-                <w:color w:val="000000"/>
-                <w:sz w:val="15"/>
-                <w:szCs w:val="15"/>
-                <w:lang w:eastAsia="en-GB"/>
-              </w:rPr>
-              <w:t>8812</w:t>
-            </w:r>
-            <w:r>
-              <w:rPr>
-                <w:rFonts w:ascii="Helvetica Neue" w:eastAsia="Times New Roman" w:hAnsi="Helvetica Neue" w:cs="Times New Roman"/>
-                <w:color w:val="000000"/>
-                <w:sz w:val="15"/>
-                <w:szCs w:val="15"/>
-                <w:lang w:eastAsia="en-GB"/>
-              </w:rPr>
-              <w:t>,</w:t>
-            </w:r>
-          </w:p>
-          <w:p>
-            <w:pPr>
-              <w:jc w:val="center"/>
-              <w:rPr>
-                <w:rFonts w:ascii="Helvetica Neue" w:eastAsia="Times New Roman" w:hAnsi="Helvetica Neue" w:cs="Times New Roman"/>
-                <w:color w:val="000000"/>
-                <w:sz w:val="15"/>
-                <w:szCs w:val="15"/>
-                <w:lang w:eastAsia="en-GB"/>
-              </w:rPr>
-            </w:pPr>
-            <w:r>
-              <w:rPr>
-                <w:rFonts w:ascii="Helvetica Neue" w:eastAsia="Times New Roman" w:hAnsi="Helvetica Neue" w:cs="Times New Roman"/>
-                <w:color w:val="000000"/>
-                <w:sz w:val="15"/>
-                <w:szCs w:val="15"/>
-                <w:lang w:eastAsia="en-GB"/>
-              </w:rPr>
-              <w:t>30.4</w:t>
-            </w:r>
-            <w:r>
-              <w:rPr>
-                <w:rFonts w:ascii="Helvetica Neue" w:eastAsia="Times New Roman" w:hAnsi="Helvetica Neue" w:cs="Times New Roman"/>
-                <w:color w:val="000000"/>
-                <w:sz w:val="15"/>
-                <w:szCs w:val="15"/>
-                <w:lang w:eastAsia="en-GB"/>
-              </w:rPr>
-              <w:t>%)</w:t>
             </w:r>
           </w:p>
         </w:tc>
@@ -3640,25 +3640,7 @@
           <w:sz w:val="13"/>
           <w:szCs w:val="13"/>
         </w:rPr>
-        <w:t>*p&lt;0.05</w:t>
-      </w:r>
-      <w:proofErr w:type="gramStart"/>
-      <w:r>
-        <w:rPr>
-          <w:rFonts w:ascii="Helvetica Neue" w:hAnsi="Helvetica Neue"/>
-          <w:sz w:val="13"/>
-          <w:szCs w:val="13"/>
-        </w:rPr>
-        <w:t>,  *</w:t>
-      </w:r>
-      <w:proofErr w:type="gramEnd"/>
-      <w:r>
-        <w:rPr>
-          <w:rFonts w:ascii="Helvetica Neue" w:hAnsi="Helvetica Neue"/>
-          <w:sz w:val="13"/>
-          <w:szCs w:val="13"/>
-        </w:rPr>
-        <w:t>* p&lt;0.01, ***p&lt;0.001</w:t>
+        <w:t>*p&lt;0.05,  ** p&lt;0.01, ***p&lt;0.001</w:t>
       </w:r>
       <w:r>
         <w:rPr>
@@ -5174,29 +5156,7 @@
                 <w:szCs w:val="15"/>
                 <w:lang w:eastAsia="en-GB"/>
               </w:rPr>
-              <w:t>[</w:t>
-            </w:r>
-            <w:proofErr w:type="gramStart"/>
-            <w:r>
-              <w:rPr>
-                <w:rFonts w:ascii="Helvetica Neue" w:eastAsia="Times New Roman" w:hAnsi="Helvetica Neue" w:cs="Times New Roman"/>
-                <w:color w:val="000000"/>
-                <w:sz w:val="15"/>
-                <w:szCs w:val="15"/>
-                <w:lang w:eastAsia="en-GB"/>
-              </w:rPr>
-              <w:t>NA;NA</w:t>
-            </w:r>
-            <w:proofErr w:type="gramEnd"/>
-            <w:r>
-              <w:rPr>
-                <w:rFonts w:ascii="Helvetica Neue" w:eastAsia="Times New Roman" w:hAnsi="Helvetica Neue" w:cs="Times New Roman"/>
-                <w:color w:val="000000"/>
-                <w:sz w:val="15"/>
-                <w:szCs w:val="15"/>
-                <w:lang w:eastAsia="en-GB"/>
-              </w:rPr>
-              <w:t>]</w:t>
+              <w:t>[NA;NA]</w:t>
             </w:r>
           </w:p>
         </w:tc>
@@ -5253,29 +5213,7 @@
                 <w:szCs w:val="15"/>
                 <w:lang w:eastAsia="en-GB"/>
               </w:rPr>
-              <w:t>[</w:t>
-            </w:r>
-            <w:proofErr w:type="gramStart"/>
-            <w:r>
-              <w:rPr>
-                <w:rFonts w:ascii="Helvetica Neue" w:eastAsia="Times New Roman" w:hAnsi="Helvetica Neue" w:cs="Times New Roman"/>
-                <w:color w:val="000000"/>
-                <w:sz w:val="15"/>
-                <w:szCs w:val="15"/>
-                <w:lang w:eastAsia="en-GB"/>
-              </w:rPr>
-              <w:t>NA;NA</w:t>
-            </w:r>
-            <w:proofErr w:type="gramEnd"/>
-            <w:r>
-              <w:rPr>
-                <w:rFonts w:ascii="Helvetica Neue" w:eastAsia="Times New Roman" w:hAnsi="Helvetica Neue" w:cs="Times New Roman"/>
-                <w:color w:val="000000"/>
-                <w:sz w:val="15"/>
-                <w:szCs w:val="15"/>
-                <w:lang w:eastAsia="en-GB"/>
-              </w:rPr>
-              <w:t>]</w:t>
+              <w:t>[NA;NA]</w:t>
             </w:r>
           </w:p>
         </w:tc>
@@ -5392,29 +5330,7 @@
                 <w:szCs w:val="15"/>
                 <w:lang w:eastAsia="en-GB"/>
               </w:rPr>
-              <w:t>[</w:t>
-            </w:r>
-            <w:proofErr w:type="gramStart"/>
-            <w:r>
-              <w:rPr>
-                <w:rFonts w:ascii="Helvetica Neue" w:eastAsia="Times New Roman" w:hAnsi="Helvetica Neue" w:cs="Times New Roman"/>
-                <w:color w:val="000000"/>
-                <w:sz w:val="15"/>
-                <w:szCs w:val="15"/>
-                <w:lang w:eastAsia="en-GB"/>
-              </w:rPr>
-              <w:t>NA;NA</w:t>
-            </w:r>
-            <w:proofErr w:type="gramEnd"/>
-            <w:r>
-              <w:rPr>
-                <w:rFonts w:ascii="Helvetica Neue" w:eastAsia="Times New Roman" w:hAnsi="Helvetica Neue" w:cs="Times New Roman"/>
-                <w:color w:val="000000"/>
-                <w:sz w:val="15"/>
-                <w:szCs w:val="15"/>
-                <w:lang w:eastAsia="en-GB"/>
-              </w:rPr>
-              <w:t>]</w:t>
+              <w:t>[NA;NA]</w:t>
             </w:r>
           </w:p>
         </w:tc>
@@ -5798,29 +5714,7 @@
                 <w:szCs w:val="15"/>
                 <w:lang w:eastAsia="en-GB"/>
               </w:rPr>
-              <w:t>[</w:t>
-            </w:r>
-            <w:proofErr w:type="gramStart"/>
-            <w:r>
-              <w:rPr>
-                <w:rFonts w:ascii="Helvetica Neue" w:eastAsia="Times New Roman" w:hAnsi="Helvetica Neue" w:cs="Times New Roman"/>
-                <w:color w:val="000000"/>
-                <w:sz w:val="15"/>
-                <w:szCs w:val="15"/>
-                <w:lang w:eastAsia="en-GB"/>
-              </w:rPr>
-              <w:t>NA;NA</w:t>
-            </w:r>
-            <w:proofErr w:type="gramEnd"/>
-            <w:r>
-              <w:rPr>
-                <w:rFonts w:ascii="Helvetica Neue" w:eastAsia="Times New Roman" w:hAnsi="Helvetica Neue" w:cs="Times New Roman"/>
-                <w:color w:val="000000"/>
-                <w:sz w:val="15"/>
-                <w:szCs w:val="15"/>
-                <w:lang w:eastAsia="en-GB"/>
-              </w:rPr>
-              <w:t>]</w:t>
+              <w:t>[NA;NA]</w:t>
             </w:r>
           </w:p>
         </w:tc>
@@ -5877,29 +5771,7 @@
                 <w:szCs w:val="15"/>
                 <w:lang w:eastAsia="en-GB"/>
               </w:rPr>
-              <w:t>[</w:t>
-            </w:r>
-            <w:proofErr w:type="gramStart"/>
-            <w:r>
-              <w:rPr>
-                <w:rFonts w:ascii="Helvetica Neue" w:eastAsia="Times New Roman" w:hAnsi="Helvetica Neue" w:cs="Times New Roman"/>
-                <w:color w:val="000000"/>
-                <w:sz w:val="15"/>
-                <w:szCs w:val="15"/>
-                <w:lang w:eastAsia="en-GB"/>
-              </w:rPr>
-              <w:t>NA;NA</w:t>
-            </w:r>
-            <w:proofErr w:type="gramEnd"/>
-            <w:r>
-              <w:rPr>
-                <w:rFonts w:ascii="Helvetica Neue" w:eastAsia="Times New Roman" w:hAnsi="Helvetica Neue" w:cs="Times New Roman"/>
-                <w:color w:val="000000"/>
-                <w:sz w:val="15"/>
-                <w:szCs w:val="15"/>
-                <w:lang w:eastAsia="en-GB"/>
-              </w:rPr>
-              <w:t>]</w:t>
+              <w:t>[NA;NA]</w:t>
             </w:r>
           </w:p>
         </w:tc>
@@ -6016,29 +5888,7 @@
                 <w:szCs w:val="15"/>
                 <w:lang w:eastAsia="en-GB"/>
               </w:rPr>
-              <w:t>[</w:t>
-            </w:r>
-            <w:proofErr w:type="gramStart"/>
-            <w:r>
-              <w:rPr>
-                <w:rFonts w:ascii="Helvetica Neue" w:eastAsia="Times New Roman" w:hAnsi="Helvetica Neue" w:cs="Times New Roman"/>
-                <w:color w:val="000000"/>
-                <w:sz w:val="15"/>
-                <w:szCs w:val="15"/>
-                <w:lang w:eastAsia="en-GB"/>
-              </w:rPr>
-              <w:t>NA;NA</w:t>
-            </w:r>
-            <w:proofErr w:type="gramEnd"/>
-            <w:r>
-              <w:rPr>
-                <w:rFonts w:ascii="Helvetica Neue" w:eastAsia="Times New Roman" w:hAnsi="Helvetica Neue" w:cs="Times New Roman"/>
-                <w:color w:val="000000"/>
-                <w:sz w:val="15"/>
-                <w:szCs w:val="15"/>
-                <w:lang w:eastAsia="en-GB"/>
-              </w:rPr>
-              <w:t>]</w:t>
+              <w:t>[NA;NA]</w:t>
             </w:r>
           </w:p>
         </w:tc>
@@ -6815,29 +6665,7 @@
                 <w:szCs w:val="15"/>
                 <w:lang w:eastAsia="en-GB"/>
               </w:rPr>
-              <w:t>(</w:t>
-            </w:r>
-            <w:proofErr w:type="gramStart"/>
-            <w:r>
-              <w:rPr>
-                <w:rFonts w:ascii="Helvetica Neue" w:eastAsia="Times New Roman" w:hAnsi="Helvetica Neue" w:cs="Times New Roman"/>
-                <w:color w:val="000000"/>
-                <w:sz w:val="15"/>
-                <w:szCs w:val="15"/>
-                <w:lang w:eastAsia="en-GB"/>
-              </w:rPr>
-              <w:t>racism</w:t>
-            </w:r>
-            <w:proofErr w:type="gramEnd"/>
-            <w:r>
-              <w:rPr>
-                <w:rFonts w:ascii="Helvetica Neue" w:eastAsia="Times New Roman" w:hAnsi="Helvetica Neue" w:cs="Times New Roman"/>
-                <w:color w:val="000000"/>
-                <w:sz w:val="15"/>
-                <w:szCs w:val="15"/>
-                <w:lang w:eastAsia="en-GB"/>
-              </w:rPr>
-              <w:t xml:space="preserve"> or national origin, or religion)</w:t>
+              <w:t>(racism or national origin, or religion)</w:t>
             </w:r>
             <w:r>
               <w:rPr>
@@ -7136,29 +6964,7 @@
                 <w:szCs w:val="15"/>
                 <w:lang w:eastAsia="en-GB"/>
               </w:rPr>
-              <w:t>[</w:t>
-            </w:r>
-            <w:proofErr w:type="gramStart"/>
-            <w:r>
-              <w:rPr>
-                <w:rFonts w:ascii="Helvetica Neue" w:eastAsia="Times New Roman" w:hAnsi="Helvetica Neue" w:cs="Times New Roman"/>
-                <w:color w:val="000000"/>
-                <w:sz w:val="15"/>
-                <w:szCs w:val="15"/>
-                <w:lang w:eastAsia="en-GB"/>
-              </w:rPr>
-              <w:t>NA;NA</w:t>
-            </w:r>
-            <w:proofErr w:type="gramEnd"/>
-            <w:r>
-              <w:rPr>
-                <w:rFonts w:ascii="Helvetica Neue" w:eastAsia="Times New Roman" w:hAnsi="Helvetica Neue" w:cs="Times New Roman"/>
-                <w:color w:val="000000"/>
-                <w:sz w:val="15"/>
-                <w:szCs w:val="15"/>
-                <w:lang w:eastAsia="en-GB"/>
-              </w:rPr>
-              <w:t>]</w:t>
+              <w:t>[NA;NA]</w:t>
             </w:r>
           </w:p>
         </w:tc>
@@ -7329,29 +7135,7 @@
                 <w:szCs w:val="15"/>
                 <w:lang w:eastAsia="en-GB"/>
               </w:rPr>
-              <w:t>[</w:t>
-            </w:r>
-            <w:proofErr w:type="gramStart"/>
-            <w:r>
-              <w:rPr>
-                <w:rFonts w:ascii="Helvetica Neue" w:eastAsia="Times New Roman" w:hAnsi="Helvetica Neue" w:cs="Times New Roman"/>
-                <w:color w:val="000000"/>
-                <w:sz w:val="15"/>
-                <w:szCs w:val="15"/>
-                <w:lang w:eastAsia="en-GB"/>
-              </w:rPr>
-              <w:t>NA;NA</w:t>
-            </w:r>
-            <w:proofErr w:type="gramEnd"/>
-            <w:r>
-              <w:rPr>
-                <w:rFonts w:ascii="Helvetica Neue" w:eastAsia="Times New Roman" w:hAnsi="Helvetica Neue" w:cs="Times New Roman"/>
-                <w:color w:val="000000"/>
-                <w:sz w:val="15"/>
-                <w:szCs w:val="15"/>
-                <w:lang w:eastAsia="en-GB"/>
-              </w:rPr>
-              <w:t>]</w:t>
+              <w:t>[NA;NA]</w:t>
             </w:r>
           </w:p>
         </w:tc>
@@ -7727,25 +7511,7 @@
           <w:sz w:val="13"/>
           <w:szCs w:val="13"/>
         </w:rPr>
-        <w:t>*p&lt;0.05</w:t>
-      </w:r>
-      <w:proofErr w:type="gramStart"/>
-      <w:r>
-        <w:rPr>
-          <w:rFonts w:ascii="Helvetica Neue" w:hAnsi="Helvetica Neue"/>
-          <w:sz w:val="13"/>
-          <w:szCs w:val="13"/>
-        </w:rPr>
-        <w:t>,  *</w:t>
-      </w:r>
-      <w:proofErr w:type="gramEnd"/>
-      <w:r>
-        <w:rPr>
-          <w:rFonts w:ascii="Helvetica Neue" w:hAnsi="Helvetica Neue"/>
-          <w:sz w:val="13"/>
-          <w:szCs w:val="13"/>
-        </w:rPr>
-        <w:t>* p&lt;0.01, ***p&lt;0.001</w:t>
+        <w:t>*p&lt;0.05,  ** p&lt;0.01, ***p&lt;0.001</w:t>
       </w:r>
       <w:r>
         <w:rPr>
@@ -7804,7 +7570,7 @@
       </w:r>
     </w:p>
   </w:comment>
-  <w:comment w:id="1" w:author="Aliya Amirova" w:date="2022-04-13T01:36:00Z" w:initials="MOU">
+  <w:comment w:id="1" w:author="Aliya Amirova" w:date="2022-04-13T02:40:00Z" w:initials="MOU">
     <w:p>
       <w:pPr>
         <w:pStyle w:val="CommentText"/>
@@ -7816,19 +7582,32 @@
         <w:annotationRef/>
       </w:r>
       <w:r>
-        <w:t xml:space="preserve">When dropping diabetes </w:t>
-      </w:r>
-      <w:r>
-        <w:t xml:space="preserve">at baseline then all N = </w:t>
-      </w:r>
-      <w:r>
-        <w:t>14406</w:t>
+        <w:t xml:space="preserve">  0 </w:t>
       </w:r>
     </w:p>
     <w:p>
       <w:pPr>
         <w:pStyle w:val="CommentText"/>
       </w:pPr>
+      <w:r>
+        <w:t>8057</w:t>
+      </w:r>
+    </w:p>
+    <w:p>
+      <w:pPr>
+        <w:pStyle w:val="CommentText"/>
+      </w:pPr>
+    </w:p>
+    <w:p>
+      <w:pPr>
+        <w:pStyle w:val="CommentText"/>
+      </w:pPr>
+      <w:r>
+        <w:t xml:space="preserve">Events: </w:t>
+      </w:r>
+      <w:r>
+        <w:t>2054</w:t>
+      </w:r>
     </w:p>
   </w:comment>
   <w:comment w:id="2" w:author="Aliya Amirova" w:date="2022-04-06T22:53:00Z" w:initials="MOU">
@@ -7876,7 +7655,7 @@
 <file path=word/commentsExtended.xml><?xml version="1.0" encoding="utf-8"?>
 <w15:commentsEx xmlns:wpc="http://schemas.microsoft.com/office/word/2010/wordprocessingCanvas" xmlns:cx="http://schemas.microsoft.com/office/drawing/2014/chartex" xmlns:cx1="http://schemas.microsoft.com/office/drawing/2015/9/8/chartex" xmlns:cx2="http://schemas.microsoft.com/office/drawing/2015/10/21/chartex" xmlns:cx3="http://schemas.microsoft.com/office/drawing/2016/5/9/chartex" xmlns:cx4="http://schemas.microsoft.com/office/drawing/2016/5/10/chartex" xmlns:cx5="http://schemas.microsoft.com/office/drawing/2016/5/11/chartex" xmlns:cx6="http://schemas.microsoft.com/office/drawing/2016/5/12/chartex" xmlns:cx7="http://schemas.microsoft.com/office/drawing/2016/5/13/chartex" xmlns:cx8="http://schemas.microsoft.com/office/drawing/2016/5/14/chartex" xmlns:mc="http://schemas.openxmlformats.org/markup-compatibility/2006" xmlns:aink="http://schemas.microsoft.com/office/drawing/2016/ink" xmlns:am3d="http://schemas.microsoft.com/office/drawing/2017/model3d" xmlns:o="urn:schemas-microsoft-com:office:office" xmlns:r="http://schemas.openxmlformats.org/officeDocument/2006/relationships" xmlns:m="http://schemas.openxmlformats.org/officeDocument/2006/math" xmlns:v="urn:schemas-microsoft-com:vml" xmlns:wp14="http://schemas.microsoft.com/office/word/2010/wordprocessingDrawing" xmlns:wp="http://schemas.openxmlformats.org/drawingml/2006/wordprocessingDrawing" xmlns:w10="urn:schemas-microsoft-com:office:word" xmlns:w="http://schemas.openxmlformats.org/wordprocessingml/2006/main" xmlns:w14="http://schemas.microsoft.com/office/word/2010/wordml" xmlns:w15="http://schemas.microsoft.com/office/word/2012/wordml" xmlns:w16cex="http://schemas.microsoft.com/office/word/2018/wordml/cex" xmlns:w16cid="http://schemas.microsoft.com/office/word/2016/wordml/cid" xmlns:w16="http://schemas.microsoft.com/office/word/2018/wordml" xmlns:w16sdtdh="http://schemas.microsoft.com/office/word/2020/wordml/sdtdatahash" xmlns:w16se="http://schemas.microsoft.com/office/word/2015/wordml/symex" xmlns:wpg="http://schemas.microsoft.com/office/word/2010/wordprocessingGroup" xmlns:wpi="http://schemas.microsoft.com/office/word/2010/wordprocessingInk" xmlns:wne="http://schemas.microsoft.com/office/word/2006/wordml" xmlns:wps="http://schemas.microsoft.com/office/word/2010/wordprocessingShape" mc:Ignorable="w14 w15 w16se w16cid w16 w16cex w16sdtdh wp14">
   <w15:commentEx w15:paraId="3296AF46" w15:done="0"/>
-  <w15:commentEx w15:paraId="1E9A0AC1" w15:done="0"/>
+  <w15:commentEx w15:paraId="00A55E19" w15:done="0"/>
   <w15:commentEx w15:paraId="31A2DAD1" w15:done="0"/>
   <w15:commentEx w15:paraId="484AE134" w15:done="0"/>
 </w15:commentsEx>
@@ -7885,7 +7664,7 @@
 <file path=word/commentsExtensible.xml><?xml version="1.0" encoding="utf-8"?>
 <w16cex:commentsExtensible xmlns:wpc="http://schemas.microsoft.com/office/word/2010/wordprocessingCanvas" xmlns:cx="http://schemas.microsoft.com/office/drawing/2014/chartex" xmlns:cx1="http://schemas.microsoft.com/office/drawing/2015/9/8/chartex" xmlns:cx2="http://schemas.microsoft.com/office/drawing/2015/10/21/chartex" xmlns:cx3="http://schemas.microsoft.com/office/drawing/2016/5/9/chartex" xmlns:cx4="http://schemas.microsoft.com/office/drawing/2016/5/10/chartex" xmlns:cx5="http://schemas.microsoft.com/office/drawing/2016/5/11/chartex" xmlns:cx6="http://schemas.microsoft.com/office/drawing/2016/5/12/chartex" xmlns:cx7="http://schemas.microsoft.com/office/drawing/2016/5/13/chartex" xmlns:cx8="http://schemas.microsoft.com/office/drawing/2016/5/14/chartex" xmlns:mc="http://schemas.openxmlformats.org/markup-compatibility/2006" xmlns:aink="http://schemas.microsoft.com/office/drawing/2016/ink" xmlns:am3d="http://schemas.microsoft.com/office/drawing/2017/model3d" xmlns:o="urn:schemas-microsoft-com:office:office" xmlns:r="http://schemas.openxmlformats.org/officeDocument/2006/relationships" xmlns:m="http://schemas.openxmlformats.org/officeDocument/2006/math" xmlns:v="urn:schemas-microsoft-com:vml" xmlns:wp14="http://schemas.microsoft.com/office/word/2010/wordprocessingDrawing" xmlns:wp="http://schemas.openxmlformats.org/drawingml/2006/wordprocessingDrawing" xmlns:w10="urn:schemas-microsoft-com:office:word" xmlns:w="http://schemas.openxmlformats.org/wordprocessingml/2006/main" xmlns:w14="http://schemas.microsoft.com/office/word/2010/wordml" xmlns:w15="http://schemas.microsoft.com/office/word/2012/wordml" xmlns:w16cex="http://schemas.microsoft.com/office/word/2018/wordml/cex" xmlns:w16cid="http://schemas.microsoft.com/office/word/2016/wordml/cid" xmlns:w16="http://schemas.microsoft.com/office/word/2018/wordml" xmlns:w16sdtdh="http://schemas.microsoft.com/office/word/2020/wordml/sdtdatahash" xmlns:w16se="http://schemas.microsoft.com/office/word/2015/wordml/symex" xmlns:wpg="http://schemas.microsoft.com/office/word/2010/wordprocessingGroup" xmlns:wpi="http://schemas.microsoft.com/office/word/2010/wordprocessingInk" xmlns:wne="http://schemas.microsoft.com/office/word/2006/wordml" xmlns:wps="http://schemas.microsoft.com/office/word/2010/wordprocessingShape" mc:Ignorable="w14 w15 w16se w16cid w16 w16cex w16sdtdh wp14">
   <w16cex:commentExtensible w16cex:durableId="25FEECCA" w16cex:dateUtc="2022-04-07T21:39:00Z"/>
-  <w16cex:commentExtensible w16cex:durableId="2600A781" w16cex:dateUtc="2022-04-13T00:36:00Z"/>
+  <w16cex:commentExtensible w16cex:durableId="2600B699" w16cex:dateUtc="2022-04-13T01:40:00Z"/>
   <w16cex:commentExtensible w16cex:durableId="25F89883" w16cex:dateUtc="2022-04-06T21:53:00Z"/>
   <w16cex:commentExtensible w16cex:durableId="2600819F" w16cex:dateUtc="2022-04-12T21:54:00Z"/>
 </w16cex:commentsExtensible>
@@ -7894,7 +7673,7 @@
 <file path=word/commentsIds.xml><?xml version="1.0" encoding="utf-8"?>
 <w16cid:commentsIds xmlns:wpc="http://schemas.microsoft.com/office/word/2010/wordprocessingCanvas" xmlns:cx="http://schemas.microsoft.com/office/drawing/2014/chartex" xmlns:cx1="http://schemas.microsoft.com/office/drawing/2015/9/8/chartex" xmlns:cx2="http://schemas.microsoft.com/office/drawing/2015/10/21/chartex" xmlns:cx3="http://schemas.microsoft.com/office/drawing/2016/5/9/chartex" xmlns:cx4="http://schemas.microsoft.com/office/drawing/2016/5/10/chartex" xmlns:cx5="http://schemas.microsoft.com/office/drawing/2016/5/11/chartex" xmlns:cx6="http://schemas.microsoft.com/office/drawing/2016/5/12/chartex" xmlns:cx7="http://schemas.microsoft.com/office/drawing/2016/5/13/chartex" xmlns:cx8="http://schemas.microsoft.com/office/drawing/2016/5/14/chartex" xmlns:mc="http://schemas.openxmlformats.org/markup-compatibility/2006" xmlns:aink="http://schemas.microsoft.com/office/drawing/2016/ink" xmlns:am3d="http://schemas.microsoft.com/office/drawing/2017/model3d" xmlns:o="urn:schemas-microsoft-com:office:office" xmlns:r="http://schemas.openxmlformats.org/officeDocument/2006/relationships" xmlns:m="http://schemas.openxmlformats.org/officeDocument/2006/math" xmlns:v="urn:schemas-microsoft-com:vml" xmlns:wp14="http://schemas.microsoft.com/office/word/2010/wordprocessingDrawing" xmlns:wp="http://schemas.openxmlformats.org/drawingml/2006/wordprocessingDrawing" xmlns:w10="urn:schemas-microsoft-com:office:word" xmlns:w="http://schemas.openxmlformats.org/wordprocessingml/2006/main" xmlns:w14="http://schemas.microsoft.com/office/word/2010/wordml" xmlns:w15="http://schemas.microsoft.com/office/word/2012/wordml" xmlns:w16cex="http://schemas.microsoft.com/office/word/2018/wordml/cex" xmlns:w16cid="http://schemas.microsoft.com/office/word/2016/wordml/cid" xmlns:w16="http://schemas.microsoft.com/office/word/2018/wordml" xmlns:w16sdtdh="http://schemas.microsoft.com/office/word/2020/wordml/sdtdatahash" xmlns:w16se="http://schemas.microsoft.com/office/word/2015/wordml/symex" xmlns:wpg="http://schemas.microsoft.com/office/word/2010/wordprocessingGroup" xmlns:wpi="http://schemas.microsoft.com/office/word/2010/wordprocessingInk" xmlns:wne="http://schemas.microsoft.com/office/word/2006/wordml" xmlns:wps="http://schemas.microsoft.com/office/word/2010/wordprocessingShape" mc:Ignorable="w14 w15 w16se w16cid w16 w16cex w16sdtdh wp14">
   <w16cid:commentId w16cid:paraId="3296AF46" w16cid:durableId="25FEECCA"/>
-  <w16cid:commentId w16cid:paraId="1E9A0AC1" w16cid:durableId="2600A781"/>
+  <w16cid:commentId w16cid:paraId="00A55E19" w16cid:durableId="2600B699"/>
   <w16cid:commentId w16cid:paraId="31A2DAD1" w16cid:durableId="25F89883"/>
   <w16cid:commentId w16cid:paraId="484AE134" w16cid:durableId="2600819F"/>
 </w16cid:commentsIds>

</xml_diff>